<commit_message>
update IELTS study record
</commit_message>
<xml_diff>
--- a/IELTS经验技巧.docx
+++ b/IELTS经验技巧.docx
@@ -6,102 +6,122 @@
       <w:pPr>
         <w:spacing w:afterLines="50"/>
         <w:rPr>
+          <w:rFonts w:ascii="Helvetica" w:hAnsi="Helvetica" w:cs="Helvetica"/>
+          <w:color w:val="111111"/>
+          <w:sz w:val="21"/>
+          <w:szCs w:val="21"/>
+          <w:shd w:val="clear" w:color="auto" w:fill="FFFFFF"/>
+        </w:rPr>
+      </w:pPr>
+      <w:r>
+        <w:rPr>
+          <w:rFonts w:ascii="Helvetica" w:hAnsi="Helvetica" w:cs="Helvetica"/>
+          <w:color w:val="111111"/>
+          <w:sz w:val="21"/>
+          <w:szCs w:val="21"/>
+          <w:shd w:val="clear" w:color="auto" w:fill="FFFFFF"/>
+        </w:rPr>
+        <w:t>雅思的</w:t>
+      </w:r>
+      <w:r>
+        <w:rPr>
+          <w:rFonts w:ascii="Helvetica" w:hAnsi="Helvetica" w:cs="Helvetica"/>
+          <w:color w:val="111111"/>
+          <w:sz w:val="21"/>
+          <w:szCs w:val="21"/>
+          <w:shd w:val="clear" w:color="auto" w:fill="FFFFFF"/>
+        </w:rPr>
+        <w:t>P1</w:t>
+      </w:r>
+      <w:r>
+        <w:rPr>
+          <w:rFonts w:ascii="Helvetica" w:hAnsi="Helvetica" w:cs="Helvetica"/>
+          <w:color w:val="111111"/>
+          <w:sz w:val="21"/>
+          <w:szCs w:val="21"/>
+          <w:shd w:val="clear" w:color="auto" w:fill="FFFFFF"/>
+        </w:rPr>
+        <w:t>部分要说足</w:t>
+      </w:r>
+      <w:r>
+        <w:rPr>
+          <w:rFonts w:ascii="Helvetica" w:hAnsi="Helvetica" w:cs="Helvetica"/>
+          <w:color w:val="111111"/>
+          <w:sz w:val="21"/>
+          <w:szCs w:val="21"/>
+          <w:shd w:val="clear" w:color="auto" w:fill="FFFFFF"/>
+        </w:rPr>
+        <w:t>15</w:t>
+      </w:r>
+      <w:r>
+        <w:rPr>
+          <w:rFonts w:ascii="Helvetica" w:hAnsi="Helvetica" w:cs="Helvetica"/>
+          <w:color w:val="111111"/>
+          <w:sz w:val="21"/>
+          <w:szCs w:val="21"/>
+          <w:shd w:val="clear" w:color="auto" w:fill="FFFFFF"/>
+        </w:rPr>
+        <w:t>秒，</w:t>
+      </w:r>
+      <w:r>
+        <w:rPr>
+          <w:rFonts w:ascii="Helvetica" w:hAnsi="Helvetica" w:cs="Helvetica"/>
+          <w:color w:val="111111"/>
+          <w:sz w:val="21"/>
+          <w:szCs w:val="21"/>
+          <w:shd w:val="clear" w:color="auto" w:fill="FFFFFF"/>
+        </w:rPr>
+        <w:t>P3</w:t>
+      </w:r>
+      <w:r>
+        <w:rPr>
+          <w:rFonts w:ascii="Helvetica" w:hAnsi="Helvetica" w:cs="Helvetica"/>
+          <w:color w:val="111111"/>
+          <w:sz w:val="21"/>
+          <w:szCs w:val="21"/>
+          <w:shd w:val="clear" w:color="auto" w:fill="FFFFFF"/>
+        </w:rPr>
+        <w:t>部分至少要说足</w:t>
+      </w:r>
+      <w:r>
+        <w:rPr>
+          <w:rFonts w:ascii="Helvetica" w:hAnsi="Helvetica" w:cs="Helvetica"/>
+          <w:color w:val="111111"/>
+          <w:sz w:val="21"/>
+          <w:szCs w:val="21"/>
+          <w:shd w:val="clear" w:color="auto" w:fill="FFFFFF"/>
+        </w:rPr>
+        <w:t>25-30</w:t>
+      </w:r>
+      <w:r>
+        <w:rPr>
+          <w:rFonts w:ascii="Helvetica" w:hAnsi="Helvetica" w:cs="Helvetica"/>
+          <w:color w:val="111111"/>
+          <w:sz w:val="21"/>
+          <w:szCs w:val="21"/>
+          <w:shd w:val="clear" w:color="auto" w:fill="FFFFFF"/>
+        </w:rPr>
+        <w:t>秒，最好都要说到考官叫停你为止，否则会被扣分</w:t>
+      </w:r>
+      <w:r>
+        <w:rPr>
           <w:rFonts w:ascii="Helvetica" w:hAnsi="Helvetica" w:cs="Helvetica" w:hint="eastAsia"/>
           <w:color w:val="111111"/>
           <w:sz w:val="21"/>
           <w:szCs w:val="21"/>
           <w:shd w:val="clear" w:color="auto" w:fill="FFFFFF"/>
         </w:rPr>
-      </w:pPr>
-      <w:r>
-        <w:rPr>
-          <w:rFonts w:ascii="Helvetica" w:hAnsi="Helvetica" w:cs="Helvetica"/>
-          <w:color w:val="111111"/>
-          <w:sz w:val="21"/>
-          <w:szCs w:val="21"/>
-          <w:shd w:val="clear" w:color="auto" w:fill="FFFFFF"/>
-        </w:rPr>
-        <w:t>雅思的</w:t>
-      </w:r>
-      <w:r>
-        <w:rPr>
-          <w:rFonts w:ascii="Helvetica" w:hAnsi="Helvetica" w:cs="Helvetica"/>
-          <w:color w:val="111111"/>
-          <w:sz w:val="21"/>
-          <w:szCs w:val="21"/>
-          <w:shd w:val="clear" w:color="auto" w:fill="FFFFFF"/>
-        </w:rPr>
-        <w:t>P1</w:t>
-      </w:r>
-      <w:r>
-        <w:rPr>
-          <w:rFonts w:ascii="Helvetica" w:hAnsi="Helvetica" w:cs="Helvetica"/>
-          <w:color w:val="111111"/>
-          <w:sz w:val="21"/>
-          <w:szCs w:val="21"/>
-          <w:shd w:val="clear" w:color="auto" w:fill="FFFFFF"/>
-        </w:rPr>
-        <w:t>部分要说足</w:t>
-      </w:r>
-      <w:r>
-        <w:rPr>
-          <w:rFonts w:ascii="Helvetica" w:hAnsi="Helvetica" w:cs="Helvetica"/>
-          <w:color w:val="111111"/>
-          <w:sz w:val="21"/>
-          <w:szCs w:val="21"/>
-          <w:shd w:val="clear" w:color="auto" w:fill="FFFFFF"/>
-        </w:rPr>
-        <w:t>15</w:t>
-      </w:r>
-      <w:r>
-        <w:rPr>
-          <w:rFonts w:ascii="Helvetica" w:hAnsi="Helvetica" w:cs="Helvetica"/>
-          <w:color w:val="111111"/>
-          <w:sz w:val="21"/>
-          <w:szCs w:val="21"/>
-          <w:shd w:val="clear" w:color="auto" w:fill="FFFFFF"/>
-        </w:rPr>
-        <w:t>秒，</w:t>
-      </w:r>
-      <w:r>
-        <w:rPr>
-          <w:rFonts w:ascii="Helvetica" w:hAnsi="Helvetica" w:cs="Helvetica"/>
-          <w:color w:val="111111"/>
-          <w:sz w:val="21"/>
-          <w:szCs w:val="21"/>
-          <w:shd w:val="clear" w:color="auto" w:fill="FFFFFF"/>
-        </w:rPr>
-        <w:t>P3</w:t>
-      </w:r>
-      <w:r>
-        <w:rPr>
-          <w:rFonts w:ascii="Helvetica" w:hAnsi="Helvetica" w:cs="Helvetica"/>
-          <w:color w:val="111111"/>
-          <w:sz w:val="21"/>
-          <w:szCs w:val="21"/>
-          <w:shd w:val="clear" w:color="auto" w:fill="FFFFFF"/>
-        </w:rPr>
-        <w:t>部分至少要说足</w:t>
-      </w:r>
-      <w:r>
-        <w:rPr>
-          <w:rFonts w:ascii="Helvetica" w:hAnsi="Helvetica" w:cs="Helvetica"/>
-          <w:color w:val="111111"/>
-          <w:sz w:val="21"/>
-          <w:szCs w:val="21"/>
-          <w:shd w:val="clear" w:color="auto" w:fill="FFFFFF"/>
-        </w:rPr>
-        <w:t>25-30</w:t>
-      </w:r>
-      <w:r>
-        <w:rPr>
-          <w:rFonts w:ascii="Helvetica" w:hAnsi="Helvetica" w:cs="Helvetica"/>
-          <w:color w:val="111111"/>
-          <w:sz w:val="21"/>
-          <w:szCs w:val="21"/>
-          <w:shd w:val="clear" w:color="auto" w:fill="FFFFFF"/>
-        </w:rPr>
-        <w:t>秒，最好都要说到考官叫停你为止，否则会被扣分</w:t>
+        <w:t>。</w:t>
+      </w:r>
+      <w:r>
+        <w:rPr>
+          <w:rFonts w:ascii="Helvetica" w:hAnsi="Helvetica" w:cs="Helvetica"/>
+          <w:color w:val="111111"/>
+          <w:sz w:val="21"/>
+          <w:szCs w:val="21"/>
+          <w:shd w:val="clear" w:color="auto" w:fill="FFFFFF"/>
+        </w:rPr>
+        <w:t>其实雅思口语考试考的是口语而不是逻辑，所以我如果实在无话可说的时候，就举自己的例子</w:t>
       </w:r>
       <w:r>
         <w:rPr>
@@ -113,15 +133,101 @@
         </w:rPr>
         <w:t>。</w:t>
       </w:r>
-      <w:r>
-        <w:rPr>
-          <w:rFonts w:ascii="Helvetica" w:hAnsi="Helvetica" w:cs="Helvetica"/>
-          <w:color w:val="111111"/>
-          <w:sz w:val="21"/>
-          <w:szCs w:val="21"/>
-          <w:shd w:val="clear" w:color="auto" w:fill="FFFFFF"/>
-        </w:rPr>
-        <w:t>其实雅思口语考试考的是口语而不是逻辑，所以我如果实在无话可说的时候，就举自己的例子</w:t>
+    </w:p>
+    <w:p>
+      <w:pPr>
+        <w:spacing w:afterLines="50"/>
+        <w:rPr>
+          <w:rFonts w:ascii="Helvetica" w:hAnsi="Helvetica" w:cs="Helvetica"/>
+          <w:color w:val="111111"/>
+          <w:sz w:val="21"/>
+          <w:szCs w:val="21"/>
+          <w:shd w:val="clear" w:color="auto" w:fill="FFFFFF"/>
+        </w:rPr>
+      </w:pPr>
+      <w:r>
+        <w:rPr>
+          <w:rFonts w:ascii="Helvetica" w:hAnsi="Helvetica" w:cs="Helvetica"/>
+          <w:color w:val="111111"/>
+          <w:sz w:val="21"/>
+          <w:szCs w:val="21"/>
+          <w:shd w:val="clear" w:color="auto" w:fill="FFFFFF"/>
+        </w:rPr>
+        <w:t>在考试的评判中其实流利度是占第一位的。所以我想说，大家不要因为要使用一些高难度的语法啊之类的，而影响自己的表达流利性。而且如果卡壳了的话尽量也不要额。。啊。。这样说，可以用一些比较自然的话来过渡，比如说，</w:t>
+      </w:r>
+      <w:r>
+        <w:rPr>
+          <w:rFonts w:ascii="Helvetica" w:hAnsi="Helvetica" w:cs="Helvetica"/>
+          <w:color w:val="111111"/>
+          <w:sz w:val="21"/>
+          <w:szCs w:val="21"/>
+          <w:shd w:val="clear" w:color="auto" w:fill="FFFFFF"/>
+        </w:rPr>
+        <w:t>you know,I mean</w:t>
+      </w:r>
+      <w:r>
+        <w:rPr>
+          <w:rFonts w:ascii="Helvetica" w:hAnsi="Helvetica" w:cs="Helvetica"/>
+          <w:color w:val="111111"/>
+          <w:sz w:val="21"/>
+          <w:szCs w:val="21"/>
+          <w:shd w:val="clear" w:color="auto" w:fill="FFFFFF"/>
+        </w:rPr>
+        <w:t>之类的，这样总比说不出来好。而且，如果自己如果意识到自己之前说错了，比如时态是过去时说成了现在进行时，不要再去纠正自己所说的，直接说下去就好了！</w:t>
+      </w:r>
+      <w:r>
+        <w:rPr>
+          <w:rFonts w:ascii="Helvetica" w:hAnsi="Helvetica" w:cs="Helvetica"/>
+          <w:color w:val="111111"/>
+          <w:sz w:val="21"/>
+          <w:szCs w:val="21"/>
+          <w:shd w:val="clear" w:color="auto" w:fill="FFFFFF"/>
+        </w:rPr>
+        <w:t> </w:t>
+      </w:r>
+    </w:p>
+    <w:p>
+      <w:pPr>
+        <w:spacing w:afterLines="50"/>
+        <w:rPr>
+          <w:rFonts w:ascii="Helvetica" w:hAnsi="Helvetica" w:cs="Helvetica"/>
+          <w:color w:val="111111"/>
+          <w:sz w:val="21"/>
+          <w:szCs w:val="21"/>
+          <w:shd w:val="clear" w:color="auto" w:fill="FFFFFF"/>
+        </w:rPr>
+      </w:pPr>
+    </w:p>
+    <w:p>
+      <w:pPr>
+        <w:spacing w:afterLines="50"/>
+        <w:rPr>
+          <w:rFonts w:ascii="Helvetica" w:hAnsi="Helvetica" w:cs="Helvetica"/>
+          <w:color w:val="111111"/>
+          <w:sz w:val="21"/>
+          <w:szCs w:val="21"/>
+          <w:shd w:val="clear" w:color="auto" w:fill="FFFFFF"/>
+        </w:rPr>
+      </w:pPr>
+      <w:r>
+        <w:rPr>
+          <w:rFonts w:ascii="Helvetica" w:hAnsi="Helvetica" w:cs="Helvetica"/>
+          <w:color w:val="111111"/>
+          <w:sz w:val="21"/>
+          <w:szCs w:val="21"/>
+          <w:shd w:val="clear" w:color="auto" w:fill="FFFFFF"/>
+        </w:rPr>
+        <w:t>关于模板的问题，个人觉得你可以用一些高级的模板，但是你的正文材料必须表现出同样高级的东西出来，否则的话，用高级模板反而会引起考官的方案。其实我觉得作文的一些词汇也用不着及其高级，但是要让考官看到你的明确的思路在里面。个人建议可以准备几个万能句式，比如说我自己就一直喜欢用一个句式，一个虚拟语气的句式</w:t>
+      </w:r>
+      <w:r>
+        <w:rPr>
+          <w:rFonts w:ascii="Helvetica" w:hAnsi="Helvetica" w:cs="Helvetica"/>
+          <w:color w:val="111111"/>
+          <w:sz w:val="21"/>
+          <w:szCs w:val="21"/>
+          <w:shd w:val="clear" w:color="auto" w:fill="FFFFFF"/>
+        </w:rPr>
+        <w:t xml:space="preserve"> if.....it had such merits, would there be no meaning to</w:t>
       </w:r>
       <w:r>
         <w:rPr>
@@ -131,12 +237,19 @@
           <w:szCs w:val="21"/>
           <w:shd w:val="clear" w:color="auto" w:fill="FFFFFF"/>
         </w:rPr>
-        <w:t>。</w:t>
-      </w:r>
-    </w:p>
-    <w:p>
-      <w:pPr>
-        <w:spacing w:afterLines="50"/>
+        <w:t xml:space="preserve"> </w:t>
+      </w:r>
+      <w:r>
+        <w:rPr>
+          <w:rFonts w:ascii="Helvetica" w:hAnsi="Helvetica" w:cs="Helvetica"/>
+          <w:color w:val="111111"/>
+          <w:sz w:val="21"/>
+          <w:szCs w:val="21"/>
+          <w:shd w:val="clear" w:color="auto" w:fill="FFFFFF"/>
+        </w:rPr>
+        <w:t>do</w:t>
+      </w:r>
+      <w:r>
         <w:rPr>
           <w:rFonts w:ascii="Helvetica" w:hAnsi="Helvetica" w:cs="Helvetica" w:hint="eastAsia"/>
           <w:color w:val="111111"/>
@@ -144,36 +257,47 @@
           <w:szCs w:val="21"/>
           <w:shd w:val="clear" w:color="auto" w:fill="FFFFFF"/>
         </w:rPr>
-      </w:pPr>
-      <w:r>
-        <w:rPr>
-          <w:rFonts w:ascii="Helvetica" w:hAnsi="Helvetica" w:cs="Helvetica"/>
-          <w:color w:val="111111"/>
-          <w:sz w:val="21"/>
-          <w:szCs w:val="21"/>
-          <w:shd w:val="clear" w:color="auto" w:fill="FFFFFF"/>
-        </w:rPr>
-        <w:t>在考试的评判中其实流利度是占第一位的。所以我想说，大家不要因为要使用一些高难度的语法啊之类的，而影响自己的表达流利性。而且如果卡壳了的话尽量也不要额。。啊。。这样说，可以用一些比较自然的话来过渡，比如说，</w:t>
-      </w:r>
-      <w:r>
-        <w:rPr>
-          <w:rFonts w:ascii="Helvetica" w:hAnsi="Helvetica" w:cs="Helvetica"/>
-          <w:color w:val="111111"/>
-          <w:sz w:val="21"/>
-          <w:szCs w:val="21"/>
-          <w:shd w:val="clear" w:color="auto" w:fill="FFFFFF"/>
-        </w:rPr>
-        <w:t>you know,I mean</w:t>
-      </w:r>
-      <w:r>
-        <w:rPr>
-          <w:rFonts w:ascii="Helvetica" w:hAnsi="Helvetica" w:cs="Helvetica"/>
-          <w:color w:val="111111"/>
-          <w:sz w:val="21"/>
-          <w:szCs w:val="21"/>
-          <w:shd w:val="clear" w:color="auto" w:fill="FFFFFF"/>
-        </w:rPr>
-        <w:t>之类的，这样总比说不出来好。而且，如果自己如果意识到自己之前说错了，比如时态是过去时说成了现在进行时，不要再去纠正自己所说的，直接说下去就好了！</w:t>
+        <w:t xml:space="preserve"> </w:t>
+      </w:r>
+      <w:r>
+        <w:rPr>
+          <w:rFonts w:ascii="Helvetica" w:hAnsi="Helvetica" w:cs="Helvetica"/>
+          <w:color w:val="111111"/>
+          <w:sz w:val="21"/>
+          <w:szCs w:val="21"/>
+          <w:shd w:val="clear" w:color="auto" w:fill="FFFFFF"/>
+        </w:rPr>
+        <w:t>XXX?</w:t>
+      </w:r>
+      <w:r>
+        <w:rPr>
+          <w:rFonts w:ascii="Helvetica" w:hAnsi="Helvetica" w:cs="Helvetica" w:hint="eastAsia"/>
+          <w:color w:val="111111"/>
+          <w:sz w:val="21"/>
+          <w:szCs w:val="21"/>
+          <w:shd w:val="clear" w:color="auto" w:fill="FFFFFF"/>
+        </w:rPr>
+        <w:t xml:space="preserve"> </w:t>
+      </w:r>
+      <w:r>
+        <w:rPr>
+          <w:rFonts w:ascii="Helvetica" w:hAnsi="Helvetica" w:cs="Helvetica"/>
+          <w:color w:val="111111"/>
+          <w:sz w:val="21"/>
+          <w:szCs w:val="21"/>
+          <w:shd w:val="clear" w:color="auto" w:fill="FFFFFF"/>
+        </w:rPr>
+        <w:t>By no means(</w:t>
+      </w:r>
+      <w:r>
+        <w:rPr>
+          <w:rFonts w:ascii="Helvetica" w:hAnsi="Helvetica" w:cs="Helvetica"/>
+          <w:color w:val="111111"/>
+          <w:sz w:val="21"/>
+          <w:szCs w:val="21"/>
+          <w:shd w:val="clear" w:color="auto" w:fill="FFFFFF"/>
+        </w:rPr>
+        <w:t>从上面的范文里学来的），有时我不需要你有很多这种句子，一两句一两句足以令考官对你刮目相看了。</w:t>
       </w:r>
       <w:r>
         <w:rPr>
@@ -189,6 +313,39 @@
     <w:p>
       <w:pPr>
         <w:spacing w:afterLines="50"/>
+        <w:ind w:left="283" w:hangingChars="135" w:hanging="283"/>
+        <w:rPr>
+          <w:rFonts w:ascii="Helvetica" w:hAnsi="Helvetica" w:cs="Helvetica"/>
+          <w:color w:val="111111"/>
+          <w:sz w:val="21"/>
+          <w:szCs w:val="21"/>
+          <w:shd w:val="clear" w:color="auto" w:fill="FFFFFF"/>
+        </w:rPr>
+      </w:pPr>
+    </w:p>
+    <w:p>
+      <w:pPr>
+        <w:spacing w:afterLines="50"/>
+        <w:ind w:left="283" w:hangingChars="135" w:hanging="283"/>
+        <w:rPr>
+          <w:rFonts w:ascii="Helvetica" w:hAnsi="Helvetica" w:cs="Helvetica"/>
+          <w:color w:val="111111"/>
+          <w:sz w:val="21"/>
+          <w:szCs w:val="21"/>
+          <w:shd w:val="clear" w:color="auto" w:fill="FFFFFF"/>
+        </w:rPr>
+      </w:pPr>
+      <w:r>
+        <w:rPr>
+          <w:rFonts w:ascii="Helvetica" w:hAnsi="Helvetica" w:cs="Helvetica"/>
+          <w:color w:val="111111"/>
+          <w:sz w:val="21"/>
+          <w:szCs w:val="21"/>
+          <w:shd w:val="clear" w:color="auto" w:fill="FFFFFF"/>
+        </w:rPr>
+        <w:t>L</w:t>
+      </w:r>
+      <w:r>
         <w:rPr>
           <w:rFonts w:ascii="Helvetica" w:hAnsi="Helvetica" w:cs="Helvetica" w:hint="eastAsia"/>
           <w:color w:val="111111"/>
@@ -196,11 +353,9 @@
           <w:szCs w:val="21"/>
           <w:shd w:val="clear" w:color="auto" w:fill="FFFFFF"/>
         </w:rPr>
-      </w:pPr>
-    </w:p>
-    <w:p>
-      <w:pPr>
-        <w:spacing w:afterLines="50"/>
+        <w:t xml:space="preserve">eek  </w:t>
+      </w:r>
+      <w:r>
         <w:rPr>
           <w:rFonts w:ascii="Helvetica" w:hAnsi="Helvetica" w:cs="Helvetica" w:hint="eastAsia"/>
           <w:color w:val="111111"/>
@@ -208,106 +363,7 @@
           <w:szCs w:val="21"/>
           <w:shd w:val="clear" w:color="auto" w:fill="FFFFFF"/>
         </w:rPr>
-      </w:pPr>
-      <w:r>
-        <w:rPr>
-          <w:rFonts w:ascii="Helvetica" w:hAnsi="Helvetica" w:cs="Helvetica"/>
-          <w:color w:val="111111"/>
-          <w:sz w:val="21"/>
-          <w:szCs w:val="21"/>
-          <w:shd w:val="clear" w:color="auto" w:fill="FFFFFF"/>
-        </w:rPr>
-        <w:t>关于模板的问题，个人觉得你可以用一些高级的模板，但是你的正文材料必须表现出同样高级的东西出来，否则的话，用高级模板反而会引起考官的方案。其实我觉得作文的一些词汇也用不着及其高级，但是要让考官看到你的明确的思路在里面。个人建议可以准备几个万能句式，比如说我自己就一直喜欢用一个句式，一个虚拟语气的句式</w:t>
-      </w:r>
-      <w:r>
-        <w:rPr>
-          <w:rFonts w:ascii="Helvetica" w:hAnsi="Helvetica" w:cs="Helvetica"/>
-          <w:color w:val="111111"/>
-          <w:sz w:val="21"/>
-          <w:szCs w:val="21"/>
-          <w:shd w:val="clear" w:color="auto" w:fill="FFFFFF"/>
-        </w:rPr>
-        <w:t xml:space="preserve"> if.....it had such merits, would there be no meaning to</w:t>
-      </w:r>
-      <w:r>
-        <w:rPr>
-          <w:rFonts w:ascii="Helvetica" w:hAnsi="Helvetica" w:cs="Helvetica" w:hint="eastAsia"/>
-          <w:color w:val="111111"/>
-          <w:sz w:val="21"/>
-          <w:szCs w:val="21"/>
-          <w:shd w:val="clear" w:color="auto" w:fill="FFFFFF"/>
-        </w:rPr>
-        <w:t xml:space="preserve"> </w:t>
-      </w:r>
-      <w:r>
-        <w:rPr>
-          <w:rFonts w:ascii="Helvetica" w:hAnsi="Helvetica" w:cs="Helvetica"/>
-          <w:color w:val="111111"/>
-          <w:sz w:val="21"/>
-          <w:szCs w:val="21"/>
-          <w:shd w:val="clear" w:color="auto" w:fill="FFFFFF"/>
-        </w:rPr>
-        <w:t>do</w:t>
-      </w:r>
-      <w:r>
-        <w:rPr>
-          <w:rFonts w:ascii="Helvetica" w:hAnsi="Helvetica" w:cs="Helvetica" w:hint="eastAsia"/>
-          <w:color w:val="111111"/>
-          <w:sz w:val="21"/>
-          <w:szCs w:val="21"/>
-          <w:shd w:val="clear" w:color="auto" w:fill="FFFFFF"/>
-        </w:rPr>
-        <w:t xml:space="preserve"> </w:t>
-      </w:r>
-      <w:r>
-        <w:rPr>
-          <w:rFonts w:ascii="Helvetica" w:hAnsi="Helvetica" w:cs="Helvetica"/>
-          <w:color w:val="111111"/>
-          <w:sz w:val="21"/>
-          <w:szCs w:val="21"/>
-          <w:shd w:val="clear" w:color="auto" w:fill="FFFFFF"/>
-        </w:rPr>
-        <w:t>XXX?</w:t>
-      </w:r>
-      <w:r>
-        <w:rPr>
-          <w:rFonts w:ascii="Helvetica" w:hAnsi="Helvetica" w:cs="Helvetica" w:hint="eastAsia"/>
-          <w:color w:val="111111"/>
-          <w:sz w:val="21"/>
-          <w:szCs w:val="21"/>
-          <w:shd w:val="clear" w:color="auto" w:fill="FFFFFF"/>
-        </w:rPr>
-        <w:t xml:space="preserve"> </w:t>
-      </w:r>
-      <w:r>
-        <w:rPr>
-          <w:rFonts w:ascii="Helvetica" w:hAnsi="Helvetica" w:cs="Helvetica"/>
-          <w:color w:val="111111"/>
-          <w:sz w:val="21"/>
-          <w:szCs w:val="21"/>
-          <w:shd w:val="clear" w:color="auto" w:fill="FFFFFF"/>
-        </w:rPr>
-        <w:t>By no means(</w:t>
-      </w:r>
-      <w:r>
-        <w:rPr>
-          <w:rFonts w:ascii="Helvetica" w:hAnsi="Helvetica" w:cs="Helvetica"/>
-          <w:color w:val="111111"/>
-          <w:sz w:val="21"/>
-          <w:szCs w:val="21"/>
-          <w:shd w:val="clear" w:color="auto" w:fill="FFFFFF"/>
-        </w:rPr>
-        <w:t>从上面的范文里学来的），有时我不需要你有很多这种句子，一两句一两句足以令考官对你刮目相看了。</w:t>
-      </w:r>
-      <w:r>
-        <w:rPr>
-          <w:rFonts w:ascii="Helvetica" w:hAnsi="Helvetica" w:cs="Helvetica"/>
-          <w:color w:val="111111"/>
-          <w:sz w:val="21"/>
-          <w:szCs w:val="21"/>
-          <w:shd w:val="clear" w:color="auto" w:fill="FFFFFF"/>
-        </w:rPr>
-        <w:t> </w:t>
+        <w:t>韭菜</w:t>
       </w:r>
     </w:p>
     <w:p>
@@ -315,63 +371,7 @@
         <w:spacing w:afterLines="50"/>
         <w:ind w:left="283" w:hangingChars="135" w:hanging="283"/>
         <w:rPr>
-          <w:rFonts w:ascii="Helvetica" w:hAnsi="Helvetica" w:cs="Helvetica" w:hint="eastAsia"/>
-          <w:color w:val="111111"/>
-          <w:sz w:val="21"/>
-          <w:szCs w:val="21"/>
-          <w:shd w:val="clear" w:color="auto" w:fill="FFFFFF"/>
-        </w:rPr>
-      </w:pPr>
-    </w:p>
-    <w:p>
-      <w:pPr>
-        <w:spacing w:afterLines="50"/>
-        <w:ind w:left="283" w:hangingChars="135" w:hanging="283"/>
-        <w:rPr>
-          <w:rFonts w:ascii="Helvetica" w:hAnsi="Helvetica" w:cs="Helvetica" w:hint="eastAsia"/>
-          <w:color w:val="111111"/>
-          <w:sz w:val="21"/>
-          <w:szCs w:val="21"/>
-          <w:shd w:val="clear" w:color="auto" w:fill="FFFFFF"/>
-        </w:rPr>
-      </w:pPr>
-      <w:r>
-        <w:rPr>
-          <w:rFonts w:ascii="Helvetica" w:hAnsi="Helvetica" w:cs="Helvetica"/>
-          <w:color w:val="111111"/>
-          <w:sz w:val="21"/>
-          <w:szCs w:val="21"/>
-          <w:shd w:val="clear" w:color="auto" w:fill="FFFFFF"/>
-        </w:rPr>
-        <w:t>L</w:t>
-      </w:r>
-      <w:r>
-        <w:rPr>
-          <w:rFonts w:ascii="Helvetica" w:hAnsi="Helvetica" w:cs="Helvetica" w:hint="eastAsia"/>
-          <w:color w:val="111111"/>
-          <w:sz w:val="21"/>
-          <w:szCs w:val="21"/>
-          <w:shd w:val="clear" w:color="auto" w:fill="FFFFFF"/>
-        </w:rPr>
-        <w:t xml:space="preserve">eek  </w:t>
-      </w:r>
-      <w:r>
-        <w:rPr>
-          <w:rFonts w:ascii="Helvetica" w:hAnsi="Helvetica" w:cs="Helvetica" w:hint="eastAsia"/>
-          <w:color w:val="111111"/>
-          <w:sz w:val="21"/>
-          <w:szCs w:val="21"/>
-          <w:shd w:val="clear" w:color="auto" w:fill="FFFFFF"/>
-        </w:rPr>
-        <w:t>韭菜</w:t>
-      </w:r>
-    </w:p>
-    <w:p>
-      <w:pPr>
-        <w:spacing w:afterLines="50"/>
-        <w:ind w:left="283" w:hangingChars="135" w:hanging="283"/>
-        <w:rPr>
-          <w:rFonts w:ascii="Arial" w:eastAsia="宋体" w:hAnsi="Arial" w:cs="Arial" w:hint="eastAsia"/>
+          <w:rFonts w:ascii="Arial" w:eastAsia="宋体" w:hAnsi="Arial" w:cs="Arial"/>
           <w:color w:val="222222"/>
           <w:sz w:val="21"/>
           <w:szCs w:val="21"/>
@@ -548,7 +548,7 @@
         <w:spacing w:before="120" w:afterLines="50"/>
         <w:ind w:left="283" w:hangingChars="135" w:hanging="283"/>
         <w:rPr>
-          <w:rFonts w:ascii="Arial" w:eastAsia="宋体" w:hAnsi="Arial" w:cs="Arial" w:hint="eastAsia"/>
+          <w:rFonts w:ascii="Arial" w:eastAsia="宋体" w:hAnsi="Arial" w:cs="Arial"/>
           <w:color w:val="222222"/>
           <w:sz w:val="21"/>
           <w:szCs w:val="21"/>
@@ -563,7 +563,7 @@
         <w:spacing w:before="120" w:afterLines="50"/>
         <w:ind w:left="283" w:hangingChars="135" w:hanging="283"/>
         <w:rPr>
-          <w:rFonts w:ascii="Arial" w:eastAsia="宋体" w:hAnsi="Arial" w:cs="Arial" w:hint="eastAsia"/>
+          <w:rFonts w:ascii="Arial" w:eastAsia="宋体" w:hAnsi="Arial" w:cs="Arial"/>
           <w:color w:val="222222"/>
           <w:sz w:val="21"/>
           <w:szCs w:val="21"/>
@@ -666,9 +666,6 @@
     <w:p>
       <w:pPr>
         <w:spacing w:afterLines="50"/>
-        <w:rPr>
-          <w:rFonts w:hint="eastAsia"/>
-        </w:rPr>
       </w:pPr>
       <w:r>
         <w:rPr>
@@ -701,9 +698,6 @@
     <w:p>
       <w:pPr>
         <w:spacing w:afterLines="50"/>
-        <w:rPr>
-          <w:rFonts w:hint="eastAsia"/>
-        </w:rPr>
       </w:pPr>
       <w:r>
         <w:rPr>
@@ -748,9 +742,6 @@
     <w:p>
       <w:pPr>
         <w:spacing w:afterLines="50"/>
-        <w:rPr>
-          <w:rFonts w:hint="eastAsia"/>
-        </w:rPr>
       </w:pPr>
       <w:r>
         <w:rPr>
@@ -821,33 +812,30 @@
     <w:p>
       <w:pPr>
         <w:spacing w:afterLines="50"/>
-        <w:rPr>
-          <w:rFonts w:hint="eastAsia"/>
-        </w:rPr>
-      </w:pPr>
-    </w:p>
-    <w:p>
-      <w:pPr>
-        <w:spacing w:afterLines="50"/>
-        <w:rPr>
-          <w:rFonts w:hint="eastAsia"/>
-        </w:rPr>
-      </w:pPr>
-      <w:r>
-        <w:rPr>
-          <w:rFonts w:hint="eastAsia"/>
+      </w:pPr>
+    </w:p>
+    <w:p>
+      <w:pPr>
+        <w:spacing w:afterLines="50"/>
+      </w:pPr>
+      <w:r>
+        <w:rPr>
+          <w:rFonts w:hint="eastAsia"/>
+          <w:highlight w:val="yellow"/>
         </w:rPr>
         <w:t xml:space="preserve">Nibble </w:t>
       </w:r>
       <w:r>
         <w:rPr>
           <w:rFonts w:hint="eastAsia"/>
+          <w:highlight w:val="yellow"/>
         </w:rPr>
         <w:t>小口咬</w:t>
       </w:r>
       <w:r>
         <w:rPr>
           <w:rFonts w:hint="eastAsia"/>
+          <w:highlight w:val="yellow"/>
         </w:rPr>
         <w:br/>
         <w:t xml:space="preserve">Devour </w:t>
@@ -855,12 +843,14 @@
       <w:r>
         <w:rPr>
           <w:rFonts w:hint="eastAsia"/>
+          <w:highlight w:val="yellow"/>
         </w:rPr>
         <w:t>狼吞虎咽</w:t>
       </w:r>
       <w:r>
         <w:rPr>
           <w:rFonts w:hint="eastAsia"/>
+          <w:highlight w:val="yellow"/>
         </w:rPr>
         <w:br/>
         <w:t xml:space="preserve">Savor </w:t>
@@ -868,27 +858,34 @@
       <w:r>
         <w:rPr>
           <w:rFonts w:hint="eastAsia"/>
+          <w:highlight w:val="yellow"/>
         </w:rPr>
         <w:t>品味</w:t>
       </w:r>
       <w:r>
         <w:rPr>
           <w:rFonts w:hint="eastAsia"/>
+          <w:highlight w:val="yellow"/>
         </w:rPr>
         <w:t>，品尝</w:t>
       </w:r>
       <w:r>
+        <w:rPr>
+          <w:highlight w:val="yellow"/>
+        </w:rPr>
         <w:br/>
       </w:r>
       <w:r>
         <w:rPr>
           <w:rFonts w:hint="eastAsia"/>
+          <w:highlight w:val="yellow"/>
         </w:rPr>
         <w:t>Relish</w:t>
       </w:r>
       <w:r>
         <w:rPr>
           <w:rFonts w:hint="eastAsia"/>
+          <w:highlight w:val="yellow"/>
         </w:rPr>
         <w:t>品味</w:t>
       </w:r>
@@ -896,9 +893,6 @@
     <w:p>
       <w:pPr>
         <w:spacing w:afterLines="50"/>
-        <w:rPr>
-          <w:rFonts w:hint="eastAsia"/>
-        </w:rPr>
       </w:pPr>
       <w:r>
         <w:rPr>
@@ -917,21 +911,43 @@
           <w:rFonts w:hint="eastAsia"/>
         </w:rPr>
         <w:br/>
+      </w:r>
+      <w:r>
+        <w:rPr>
+          <w:rFonts w:hint="eastAsia"/>
+          <w:highlight w:val="yellow"/>
+        </w:rPr>
         <w:t>Sprinkler</w:t>
       </w:r>
       <w:r>
         <w:rPr>
           <w:rFonts w:hint="eastAsia"/>
+          <w:highlight w:val="yellow"/>
         </w:rPr>
         <w:t>喷水嘴</w:t>
       </w:r>
-    </w:p>
-    <w:p>
-      <w:pPr>
-        <w:spacing w:afterLines="50"/>
-        <w:rPr>
-          <w:rFonts w:hint="eastAsia"/>
-        </w:rPr>
+      <w:r>
+        <w:rPr>
+          <w:rFonts w:hint="eastAsia"/>
+        </w:rPr>
+        <w:br/>
+      </w:r>
+      <w:r>
+        <w:rPr>
+          <w:rFonts w:hint="eastAsia"/>
+        </w:rPr>
+        <w:t>Nozzle</w:t>
+      </w:r>
+      <w:r>
+        <w:rPr>
+          <w:rFonts w:hint="eastAsia"/>
+        </w:rPr>
+        <w:t>: Fuel Spray Nozzle</w:t>
+      </w:r>
+    </w:p>
+    <w:p>
+      <w:pPr>
+        <w:spacing w:afterLines="50"/>
       </w:pPr>
       <w:r>
         <w:rPr>
@@ -976,6 +992,610 @@
           <w:rFonts w:hint="eastAsia"/>
         </w:rPr>
         <w:t>Kindred</w:t>
+      </w:r>
+    </w:p>
+    <w:p>
+      <w:pPr>
+        <w:spacing w:afterLines="50"/>
+        <w:rPr>
+          <w:rFonts w:hint="eastAsia"/>
+        </w:rPr>
+      </w:pPr>
+    </w:p>
+    <w:p>
+      <w:pPr>
+        <w:spacing w:afterLines="50"/>
+        <w:rPr>
+          <w:rFonts w:hint="eastAsia"/>
+        </w:rPr>
+      </w:pPr>
+      <w:r>
+        <w:rPr>
+          <w:rFonts w:hint="eastAsia"/>
+        </w:rPr>
+        <w:t>Accord</w:t>
+      </w:r>
+      <w:r>
+        <w:rPr>
+          <w:rFonts w:hint="eastAsia"/>
+        </w:rPr>
+        <w:br/>
+        <w:t>discord</w:t>
+      </w:r>
+    </w:p>
+    <w:p>
+      <w:pPr>
+        <w:spacing w:afterLines="50"/>
+        <w:rPr>
+          <w:rFonts w:hint="eastAsia"/>
+        </w:rPr>
+      </w:pPr>
+    </w:p>
+    <w:p>
+      <w:pPr>
+        <w:spacing w:afterLines="50"/>
+        <w:rPr>
+          <w:rFonts w:hint="eastAsia"/>
+        </w:rPr>
+      </w:pPr>
+      <w:r>
+        <w:rPr>
+          <w:rFonts w:hint="eastAsia"/>
+        </w:rPr>
+        <w:t>Brood</w:t>
+      </w:r>
+      <w:r>
+        <w:rPr>
+          <w:rFonts w:hint="eastAsia"/>
+        </w:rPr>
+        <w:t>：一窝</w:t>
+      </w:r>
+      <w:r>
+        <w:rPr>
+          <w:rFonts w:hint="eastAsia"/>
+        </w:rPr>
+        <w:br/>
+        <w:t xml:space="preserve">Litter: </w:t>
+      </w:r>
+      <w:r>
+        <w:rPr>
+          <w:rFonts w:hint="eastAsia"/>
+        </w:rPr>
+        <w:t>乱扔；一窝</w:t>
+      </w:r>
+    </w:p>
+    <w:p>
+      <w:pPr>
+        <w:spacing w:afterLines="50"/>
+        <w:rPr>
+          <w:rFonts w:hint="eastAsia"/>
+        </w:rPr>
+      </w:pPr>
+    </w:p>
+    <w:p>
+      <w:pPr>
+        <w:spacing w:afterLines="50"/>
+        <w:rPr>
+          <w:rFonts w:hint="eastAsia"/>
+        </w:rPr>
+      </w:pPr>
+      <w:r>
+        <w:rPr>
+          <w:rFonts w:hint="eastAsia"/>
+        </w:rPr>
+        <w:t xml:space="preserve">Fling </w:t>
+      </w:r>
+      <w:r>
+        <w:rPr>
+          <w:rFonts w:hint="eastAsia"/>
+        </w:rPr>
+        <w:t>短暂的快乐；用力掷</w:t>
+      </w:r>
+    </w:p>
+    <w:p>
+      <w:pPr>
+        <w:spacing w:afterLines="50"/>
+        <w:rPr>
+          <w:rFonts w:hint="eastAsia"/>
+        </w:rPr>
+      </w:pPr>
+    </w:p>
+    <w:p>
+      <w:pPr>
+        <w:spacing w:afterLines="50"/>
+        <w:rPr>
+          <w:rFonts w:hint="eastAsia"/>
+        </w:rPr>
+      </w:pPr>
+      <w:r>
+        <w:rPr>
+          <w:rFonts w:hint="eastAsia"/>
+        </w:rPr>
+        <w:t>Po</w:t>
+      </w:r>
+      <w:r>
+        <w:rPr>
+          <w:rFonts w:hint="eastAsia"/>
+        </w:rPr>
+        <w:t>nderous</w:t>
+      </w:r>
+      <w:r>
+        <w:rPr>
+          <w:rFonts w:hint="eastAsia"/>
+        </w:rPr>
+        <w:t>：沉闷的，笨重的</w:t>
+      </w:r>
+    </w:p>
+    <w:p>
+      <w:pPr>
+        <w:spacing w:afterLines="50"/>
+        <w:rPr>
+          <w:rFonts w:hint="eastAsia"/>
+        </w:rPr>
+      </w:pPr>
+    </w:p>
+    <w:p>
+      <w:pPr>
+        <w:spacing w:afterLines="50"/>
+        <w:rPr>
+          <w:rFonts w:hint="eastAsia"/>
+        </w:rPr>
+      </w:pPr>
+      <w:r>
+        <w:rPr>
+          <w:rFonts w:hint="eastAsia"/>
+        </w:rPr>
+        <w:t xml:space="preserve">Antagonism: </w:t>
+      </w:r>
+      <w:r>
+        <w:rPr>
+          <w:rFonts w:hint="eastAsia"/>
+        </w:rPr>
+        <w:t>敌对</w:t>
+      </w:r>
+    </w:p>
+    <w:p>
+      <w:pPr>
+        <w:spacing w:afterLines="50"/>
+        <w:rPr>
+          <w:rFonts w:hint="eastAsia"/>
+        </w:rPr>
+      </w:pPr>
+      <w:r>
+        <w:rPr>
+          <w:rFonts w:hint="eastAsia"/>
+        </w:rPr>
+        <w:t>Exasperate</w:t>
+      </w:r>
+      <w:r>
+        <w:rPr>
+          <w:rFonts w:hint="eastAsia"/>
+        </w:rPr>
+        <w:t>：激怒</w:t>
+      </w:r>
+      <w:r>
+        <w:br/>
+      </w:r>
+      <w:r>
+        <w:rPr>
+          <w:rFonts w:hint="eastAsia"/>
+        </w:rPr>
+        <w:t xml:space="preserve">Goad: </w:t>
+      </w:r>
+      <w:r>
+        <w:rPr>
+          <w:rFonts w:hint="eastAsia"/>
+        </w:rPr>
+        <w:t>刺棒</w:t>
+      </w:r>
+      <w:r>
+        <w:rPr>
+          <w:rFonts w:hint="eastAsia"/>
+        </w:rPr>
+        <w:t xml:space="preserve"> </w:t>
+      </w:r>
+      <w:r>
+        <w:rPr>
+          <w:rFonts w:hint="eastAsia"/>
+        </w:rPr>
+        <w:t>类似</w:t>
+      </w:r>
+      <w:r>
+        <w:rPr>
+          <w:rFonts w:hint="eastAsia"/>
+        </w:rPr>
+        <w:t xml:space="preserve">Spur, 2. </w:t>
+      </w:r>
+      <w:r>
+        <w:rPr>
+          <w:rFonts w:ascii="Arial" w:hAnsi="Arial" w:cs="Arial"/>
+          <w:color w:val="222222"/>
+          <w:shd w:val="clear" w:color="auto" w:fill="FFFFFF"/>
+        </w:rPr>
+        <w:t>provoke or annoy (someone) so as to stimulate some action or reaction.</w:t>
+      </w:r>
+    </w:p>
+    <w:p>
+      <w:pPr>
+        <w:spacing w:afterLines="50"/>
+        <w:rPr>
+          <w:rFonts w:hint="eastAsia"/>
+        </w:rPr>
+      </w:pPr>
+    </w:p>
+    <w:p>
+      <w:pPr>
+        <w:spacing w:afterLines="50"/>
+        <w:rPr>
+          <w:rFonts w:hint="eastAsia"/>
+        </w:rPr>
+      </w:pPr>
+      <w:r>
+        <w:rPr>
+          <w:rFonts w:hint="eastAsia"/>
+        </w:rPr>
+        <w:t>Swerve</w:t>
+      </w:r>
+      <w:r>
+        <w:rPr>
+          <w:rFonts w:hint="eastAsia"/>
+        </w:rPr>
+        <w:t>：突然转向</w:t>
+      </w:r>
+    </w:p>
+    <w:p>
+      <w:pPr>
+        <w:spacing w:afterLines="50"/>
+        <w:rPr>
+          <w:rFonts w:hint="eastAsia"/>
+        </w:rPr>
+      </w:pPr>
+    </w:p>
+    <w:p>
+      <w:pPr>
+        <w:spacing w:afterLines="50"/>
+        <w:rPr>
+          <w:rFonts w:hint="eastAsia"/>
+        </w:rPr>
+      </w:pPr>
+      <w:r>
+        <w:t>I</w:t>
+      </w:r>
+      <w:r>
+        <w:rPr>
+          <w:rFonts w:hint="eastAsia"/>
+        </w:rPr>
+        <w:t>ndigenous</w:t>
+      </w:r>
+      <w:r>
+        <w:rPr>
+          <w:rFonts w:hint="eastAsia"/>
+        </w:rPr>
+        <w:t>：土生土长的</w:t>
+      </w:r>
+      <w:r>
+        <w:br/>
+      </w:r>
+      <w:r>
+        <w:rPr>
+          <w:rFonts w:hint="eastAsia"/>
+          <w:highlight w:val="yellow"/>
+        </w:rPr>
+        <w:t>indig</w:t>
+      </w:r>
+      <w:r>
+        <w:rPr>
+          <w:rFonts w:hint="eastAsia"/>
+          <w:highlight w:val="yellow"/>
+        </w:rPr>
+        <w:t>n</w:t>
+      </w:r>
+      <w:r>
+        <w:rPr>
+          <w:rFonts w:hint="eastAsia"/>
+          <w:highlight w:val="yellow"/>
+        </w:rPr>
+        <w:t>ant</w:t>
+      </w:r>
+      <w:r>
+        <w:rPr>
+          <w:rFonts w:hint="eastAsia"/>
+        </w:rPr>
+        <w:t>：</w:t>
+      </w:r>
+      <w:r>
+        <w:rPr>
+          <w:rFonts w:ascii="Arial" w:hAnsi="Arial" w:cs="Arial"/>
+          <w:color w:val="222222"/>
+          <w:shd w:val="clear" w:color="auto" w:fill="FFFFFF"/>
+        </w:rPr>
+        <w:t xml:space="preserve">feeling or showing anger or annoyance at what is perceived as unfair </w:t>
+      </w:r>
+      <w:r>
+        <w:rPr>
+          <w:rFonts w:ascii="Arial" w:hAnsi="Arial" w:cs="Arial"/>
+          <w:color w:val="222222"/>
+          <w:shd w:val="clear" w:color="auto" w:fill="FFFFFF"/>
+        </w:rPr>
+        <w:lastRenderedPageBreak/>
+        <w:t>treatment.</w:t>
+      </w:r>
+      <w:r>
+        <w:rPr>
+          <w:rFonts w:ascii="Arial" w:hAnsi="Arial" w:cs="Arial" w:hint="eastAsia"/>
+          <w:color w:val="222222"/>
+          <w:shd w:val="clear" w:color="auto" w:fill="FFFFFF"/>
+        </w:rPr>
+        <w:t xml:space="preserve"> European Leaders are </w:t>
+      </w:r>
+      <w:r>
+        <w:rPr>
+          <w:rFonts w:ascii="Arial" w:hAnsi="Arial" w:cs="Arial" w:hint="eastAsia"/>
+          <w:color w:val="222222"/>
+          <w:highlight w:val="yellow"/>
+          <w:shd w:val="clear" w:color="auto" w:fill="FFFFFF"/>
+        </w:rPr>
+        <w:t>i</w:t>
+      </w:r>
+      <w:r>
+        <w:rPr>
+          <w:rFonts w:hint="eastAsia"/>
+          <w:highlight w:val="yellow"/>
+        </w:rPr>
+        <w:t>ndignant and defiant</w:t>
+      </w:r>
+      <w:r>
+        <w:rPr>
+          <w:rFonts w:hint="eastAsia"/>
+        </w:rPr>
+        <w:t xml:space="preserve"> over Trump</w:t>
+      </w:r>
+      <w:r>
+        <w:rPr>
+          <w:rFonts w:hint="eastAsia"/>
+        </w:rPr>
+        <w:t xml:space="preserve"> </w:t>
+      </w:r>
+      <w:r>
+        <w:rPr>
+          <w:rFonts w:hint="eastAsia"/>
+        </w:rPr>
+        <w:t>受到侮辱</w:t>
+      </w:r>
+      <w:r>
+        <w:rPr>
+          <w:rFonts w:hint="eastAsia"/>
+        </w:rPr>
+        <w:t>而愤怒</w:t>
+      </w:r>
+      <w:r>
+        <w:rPr>
+          <w:rFonts w:hint="eastAsia"/>
+        </w:rPr>
+        <w:t>，挑战</w:t>
+      </w:r>
+      <w:r>
+        <w:rPr>
+          <w:rFonts w:hint="eastAsia"/>
+        </w:rPr>
+        <w:t>Trump</w:t>
+      </w:r>
+    </w:p>
+    <w:p>
+      <w:pPr>
+        <w:spacing w:afterLines="50"/>
+        <w:rPr>
+          <w:rFonts w:hint="eastAsia"/>
+        </w:rPr>
+      </w:pPr>
+      <w:r>
+        <w:t>A</w:t>
+      </w:r>
+      <w:r>
+        <w:rPr>
+          <w:rFonts w:hint="eastAsia"/>
+        </w:rPr>
+        <w:t>rchaic</w:t>
+      </w:r>
+      <w:r>
+        <w:rPr>
+          <w:rFonts w:hint="eastAsia"/>
+        </w:rPr>
+        <w:t xml:space="preserve">, </w:t>
+      </w:r>
+      <w:r>
+        <w:rPr>
+          <w:rFonts w:hint="eastAsia"/>
+        </w:rPr>
+        <w:t>Outdated</w:t>
+      </w:r>
+      <w:r>
+        <w:rPr>
+          <w:rFonts w:hint="eastAsia"/>
+        </w:rPr>
+        <w:t xml:space="preserve">, </w:t>
+      </w:r>
+      <w:r>
+        <w:t>obsolete</w:t>
+      </w:r>
+      <w:r>
+        <w:rPr>
+          <w:rFonts w:hint="eastAsia"/>
+        </w:rPr>
+        <w:t>, out of date</w:t>
+      </w:r>
+    </w:p>
+    <w:p>
+      <w:pPr>
+        <w:spacing w:afterLines="50"/>
+        <w:rPr>
+          <w:rFonts w:ascii="Arial" w:hAnsi="Arial" w:cs="Arial" w:hint="eastAsia"/>
+          <w:color w:val="222222"/>
+          <w:shd w:val="clear" w:color="auto" w:fill="FFFFFF"/>
+        </w:rPr>
+      </w:pPr>
+      <w:r>
+        <w:rPr>
+          <w:rFonts w:hint="eastAsia"/>
+          <w:highlight w:val="yellow"/>
+        </w:rPr>
+        <w:t>Expedient</w:t>
+      </w:r>
+      <w:r>
+        <w:rPr>
+          <w:rFonts w:hint="eastAsia"/>
+        </w:rPr>
+        <w:t xml:space="preserve">: </w:t>
+      </w:r>
+      <w:r>
+        <w:rPr>
+          <w:rFonts w:ascii="Arial" w:hAnsi="Arial" w:cs="Arial"/>
+          <w:color w:val="222222"/>
+          <w:shd w:val="clear" w:color="auto" w:fill="FFFFFF"/>
+        </w:rPr>
+        <w:t>convenient and practical, although possibly improper or immoral</w:t>
+      </w:r>
+      <w:r>
+        <w:rPr>
+          <w:rFonts w:ascii="Arial" w:hAnsi="Arial" w:cs="Arial" w:hint="eastAsia"/>
+          <w:color w:val="222222"/>
+          <w:shd w:val="clear" w:color="auto" w:fill="FFFFFF"/>
+        </w:rPr>
+        <w:t xml:space="preserve">. </w:t>
+      </w:r>
+      <w:r>
+        <w:rPr>
+          <w:rFonts w:ascii="Arial" w:hAnsi="Arial" w:cs="Arial"/>
+          <w:color w:val="222222"/>
+          <w:shd w:val="clear" w:color="auto" w:fill="FFFFFF"/>
+        </w:rPr>
+        <w:t>'Do what is fulfilling, not expedient'</w:t>
+      </w:r>
+    </w:p>
+    <w:p>
+      <w:pPr>
+        <w:spacing w:afterLines="50"/>
+        <w:rPr>
+          <w:rFonts w:ascii="Arial" w:hAnsi="Arial" w:cs="Arial" w:hint="eastAsia"/>
+          <w:color w:val="222222"/>
+          <w:shd w:val="clear" w:color="auto" w:fill="FFFFFF"/>
+        </w:rPr>
+      </w:pPr>
+    </w:p>
+    <w:p>
+      <w:pPr>
+        <w:spacing w:afterLines="50"/>
+        <w:rPr>
+          <w:rFonts w:ascii="Arial" w:hAnsi="Arial" w:cs="Arial" w:hint="eastAsia"/>
+          <w:color w:val="222222"/>
+          <w:shd w:val="clear" w:color="auto" w:fill="FFFFFF"/>
+        </w:rPr>
+      </w:pPr>
+      <w:r>
+        <w:rPr>
+          <w:rFonts w:ascii="Arial" w:hAnsi="Arial" w:cs="Arial" w:hint="eastAsia"/>
+          <w:color w:val="222222"/>
+          <w:shd w:val="clear" w:color="auto" w:fill="FFFFFF"/>
+        </w:rPr>
+        <w:t>Magnanimous</w:t>
+      </w:r>
+      <w:r>
+        <w:rPr>
+          <w:rFonts w:ascii="Arial" w:hAnsi="Arial" w:cs="Arial" w:hint="eastAsia"/>
+          <w:color w:val="222222"/>
+          <w:shd w:val="clear" w:color="auto" w:fill="FFFFFF"/>
+        </w:rPr>
+        <w:t>：</w:t>
+      </w:r>
+      <w:r>
+        <w:rPr>
+          <w:rFonts w:ascii="Arial" w:hAnsi="Arial" w:cs="Arial"/>
+          <w:color w:val="222222"/>
+          <w:shd w:val="clear" w:color="auto" w:fill="FFFFFF"/>
+        </w:rPr>
+        <w:t>very generous or forgiving, especially toward a rival or someone less powerful than oneself.</w:t>
+      </w:r>
+    </w:p>
+    <w:p>
+      <w:pPr>
+        <w:spacing w:afterLines="50"/>
+        <w:rPr>
+          <w:rFonts w:hint="eastAsia"/>
+        </w:rPr>
+      </w:pPr>
+    </w:p>
+    <w:p>
+      <w:pPr>
+        <w:spacing w:afterLines="50"/>
+        <w:rPr>
+          <w:rFonts w:ascii="Arial" w:hAnsi="Arial" w:cs="Arial" w:hint="eastAsia"/>
+          <w:color w:val="222222"/>
+          <w:shd w:val="clear" w:color="auto" w:fill="FFFFFF"/>
+        </w:rPr>
+      </w:pPr>
+      <w:r>
+        <w:t>D</w:t>
+      </w:r>
+      <w:r>
+        <w:rPr>
+          <w:rFonts w:hint="eastAsia"/>
+        </w:rPr>
+        <w:t xml:space="preserve">elinquency: </w:t>
+      </w:r>
+      <w:r>
+        <w:rPr>
+          <w:rFonts w:ascii="Arial" w:hAnsi="Arial" w:cs="Arial"/>
+          <w:color w:val="222222"/>
+          <w:shd w:val="clear" w:color="auto" w:fill="FFFFFF"/>
+        </w:rPr>
+        <w:t>minor crime, especially that committed by young people.</w:t>
+      </w:r>
+    </w:p>
+    <w:p>
+      <w:pPr>
+        <w:spacing w:afterLines="50"/>
+        <w:rPr>
+          <w:rFonts w:ascii="Arial" w:hAnsi="Arial" w:cs="Arial" w:hint="eastAsia"/>
+          <w:color w:val="222222"/>
+          <w:shd w:val="clear" w:color="auto" w:fill="FFFFFF"/>
+        </w:rPr>
+      </w:pPr>
+    </w:p>
+    <w:p>
+      <w:pPr>
+        <w:spacing w:afterLines="50"/>
+      </w:pPr>
+      <w:r>
+        <w:rPr>
+          <w:rFonts w:ascii="Arial" w:hAnsi="Arial" w:cs="Arial" w:hint="eastAsia"/>
+          <w:color w:val="222222"/>
+          <w:shd w:val="clear" w:color="auto" w:fill="FFFFFF"/>
+        </w:rPr>
+        <w:t>Frantic:</w:t>
+      </w:r>
+      <w:r>
+        <w:rPr>
+          <w:rFonts w:ascii="Arial" w:hAnsi="Arial" w:cs="Arial" w:hint="eastAsia"/>
+          <w:color w:val="222222"/>
+          <w:shd w:val="clear" w:color="auto" w:fill="FFFFFF"/>
+        </w:rPr>
+        <w:t xml:space="preserve">　</w:t>
+      </w:r>
+      <w:r>
+        <w:rPr>
+          <w:rFonts w:ascii="Arial" w:hAnsi="Arial" w:cs="Arial"/>
+          <w:color w:val="222222"/>
+          <w:shd w:val="clear" w:color="auto" w:fill="FFFFFF"/>
+        </w:rPr>
+        <w:t xml:space="preserve"> </w:t>
+      </w:r>
+      <w:r>
+        <w:rPr>
+          <w:rFonts w:ascii="Arial" w:hAnsi="Arial" w:cs="Arial"/>
+          <w:color w:val="222222"/>
+          <w:shd w:val="clear" w:color="auto" w:fill="FFFFFF"/>
+        </w:rPr>
+        <w:t>wild or distraught with fear, anxiety.</w:t>
       </w:r>
     </w:p>
     <w:sectPr>

</xml_diff>